<commit_message>
Fix issue where comment replies would not get a para id on roundtrip
Also adjusted the test file to account for this

Change-Id: I34f1d9d3a77f91396dd733785eb5b7853289508a
Reviewed-on: https://gerrit.libreoffice.org/c/core/+/147034
Tested-by: Jenkins
Reviewed-by: Miklos Vajna <vmiklos@collabora.com>
</commit_message>
<xml_diff>
--- a/sw/qa/extras/ooxmlexport/data/CommentReply.docx
+++ b/sw/qa/extras/ooxmlexport/data/CommentReply.docx
@@ -1,9 +1,11 @@
 
 <file path=word/document.xml><?xml version="1.0" encoding="utf-8"?>
-<w:document xmlns:wpc="http://schemas.microsoft.com/office/word/2010/wordprocessingCanvas" xmlns:mc="http://schemas.openxmlformats.org/markup-compatibility/2006" xmlns:o="urn:schemas-microsoft-com:office:office" xmlns:r="http://schemas.openxmlformats.org/officeDocument/2006/relationships" xmlns:m="http://schemas.openxmlformats.org/officeDocument/2006/math" xmlns:v="urn:schemas-microsoft-com:vml" xmlns:wp14="http://schemas.microsoft.com/office/word/2010/wordprocessingDrawing" xmlns:wp="http://schemas.openxmlformats.org/drawingml/2006/wordprocessingDrawing" xmlns:w10="urn:schemas-microsoft-com:office:word" xmlns:w="http://schemas.openxmlformats.org/wordprocessingml/2006/main" xmlns:w14="http://schemas.microsoft.com/office/word/2010/wordml" xmlns:w15="http://schemas.microsoft.com/office/word/2012/wordml" xmlns:wpg="http://schemas.microsoft.com/office/word/2010/wordprocessingGroup" xmlns:wpi="http://schemas.microsoft.com/office/word/2010/wordprocessingInk" xmlns:wne="http://schemas.microsoft.com/office/word/2006/wordml" xmlns:wps="http://schemas.microsoft.com/office/word/2010/wordprocessingShape" mc:Ignorable="w14 w15 wp14">
+<w:document xmlns:o="urn:schemas-microsoft-com:office:office" xmlns:r="http://schemas.openxmlformats.org/officeDocument/2006/relationships" xmlns:v="urn:schemas-microsoft-com:vml" xmlns:w="http://schemas.openxmlformats.org/wordprocessingml/2006/main" xmlns:w10="urn:schemas-microsoft-com:office:word" xmlns:wp="http://schemas.openxmlformats.org/drawingml/2006/wordprocessingDrawing" xmlns:wps="http://schemas.microsoft.com/office/word/2010/wordprocessingShape" xmlns:wpg="http://schemas.microsoft.com/office/word/2010/wordprocessingGroup" xmlns:mc="http://schemas.openxmlformats.org/markup-compatibility/2006" xmlns:wp14="http://schemas.microsoft.com/office/word/2010/wordprocessingDrawing" xmlns:w14="http://schemas.microsoft.com/office/word/2010/wordml" xmlns:w15="http://schemas.microsoft.com/office/word/2012/wordml" mc:Ignorable="w14 wp14 w15">
   <w:body>
     <w:p>
       <w:pPr>
+        <w:pStyle w:val="Normal"/>
+        <w:spacing w:before="0" w:after="160"/>
         <w:rPr>
           <w:lang w:val="en-US"/>
         </w:rPr>
@@ -16,78 +18,75 @@
         </w:rPr>
         <w:t>text</w:t>
       </w:r>
+      <w:r>
+        <w:rPr>
+          <w:lang w:val="en-US"/>
+        </w:rPr>
+      </w:r>
+      <w:bookmarkStart w:id="0" w:name="_GoBack"/>
+      <w:commentRangeEnd w:id="1"/>
+      <w:r>
+        <w:commentReference w:id="1"/>
+      </w:r>
       <w:commentRangeEnd w:id="0"/>
       <w:r>
-        <w:rPr>
-          <w:rStyle w:val="CommentReference"/>
-        </w:rPr>
         <w:commentReference w:id="0"/>
       </w:r>
-      <w:commentRangeEnd w:id="1"/>
       <w:r>
         <w:rPr>
-          <w:rStyle w:val="CommentReference"/>
+          <w:lang w:val="en-US"/>
         </w:rPr>
-        <w:commentReference w:id="1"/>
       </w:r>
-      <w:bookmarkStart w:name="_GoBack" w:id="2"/>
-      <w:bookmarkEnd w:id="2"/>
+      <w:bookmarkEnd w:id="0"/>
     </w:p>
     <w:sectPr>
-      <w:pgSz w:w="12240" w:h="15840" w:orient="portrait"/>
-      <w:pgMar w:top="1440" w:right="1440" w:bottom="1440" w:left="1440" w:header="708" w:footer="708" w:gutter="0"/>
-      <w:cols w:space="708"/>
-      <w:docGrid w:linePitch="360"/>
+      <w:type w:val="nextPage"/>
+      <w:pgSz w:w="12240" w:h="15840"/>
+      <w:pgMar w:left="1440" w:right="1440" w:gutter="0" w:header="0" w:top="1440" w:footer="0" w:bottom="1440"/>
+      <w:pgNumType w:fmt="decimal"/>
+      <w:formProt w:val="false"/>
+      <w:textDirection w:val="lrTb"/>
+      <w:docGrid w:type="default" w:linePitch="360" w:charSpace="4096"/>
     </w:sectPr>
   </w:body>
 </w:document>
 </file>
 
 <file path=word/comments.xml><?xml version="1.0" encoding="utf-8"?>
-<w:comments xmlns:wpc="http://schemas.microsoft.com/office/word/2010/wordprocessingCanvas" xmlns:mc="http://schemas.openxmlformats.org/markup-compatibility/2006" xmlns:o="urn:schemas-microsoft-com:office:office" xmlns:r="http://schemas.openxmlformats.org/officeDocument/2006/relationships" xmlns:m="http://schemas.openxmlformats.org/officeDocument/2006/math" xmlns:v="urn:schemas-microsoft-com:vml" xmlns:wp14="http://schemas.microsoft.com/office/word/2010/wordprocessingDrawing" xmlns:wp="http://schemas.openxmlformats.org/drawingml/2006/wordprocessingDrawing" xmlns:w10="urn:schemas-microsoft-com:office:word" xmlns:w="http://schemas.openxmlformats.org/wordprocessingml/2006/main" xmlns:w14="http://schemas.microsoft.com/office/word/2010/wordml" xmlns:w15="http://schemas.microsoft.com/office/word/2012/wordml" xmlns:wpg="http://schemas.microsoft.com/office/word/2010/wordprocessingGroup" xmlns:wpi="http://schemas.microsoft.com/office/word/2010/wordprocessingInk" xmlns:wne="http://schemas.microsoft.com/office/word/2006/wordml" xmlns:wps="http://schemas.microsoft.com/office/word/2010/wordprocessingShape" mc:Ignorable="w14 w15 wp14">
-  <w:comment w:initials="EK" w:author="Egor" w:date="2018-10-22T17:50:00Z" w:id="0">
+<w:comments xmlns:o="urn:schemas-microsoft-com:office:office" xmlns:r="http://schemas.openxmlformats.org/officeDocument/2006/relationships" xmlns:v="urn:schemas-microsoft-com:vml" xmlns:w="http://schemas.openxmlformats.org/wordprocessingml/2006/main" xmlns:w10="urn:schemas-microsoft-com:office:word" xmlns:wp="http://schemas.openxmlformats.org/drawingml/2006/wordprocessingDrawing" xmlns:wps="http://schemas.microsoft.com/office/word/2010/wordprocessingShape" xmlns:wpg="http://schemas.microsoft.com/office/word/2010/wordprocessingGroup" xmlns:mc="http://schemas.openxmlformats.org/markup-compatibility/2006" xmlns:wp14="http://schemas.microsoft.com/office/word/2010/wordprocessingDrawing" xmlns:w14="http://schemas.microsoft.com/office/word/2010/wordml" xmlns:w15="http://schemas.microsoft.com/office/word/2012/wordml" mc:Ignorable="w14 wp14 w15">
+  <w:comment w:id="1" w:author="Egor" w:date="2018-10-22T17:50:00Z" w:initials="EK">
     <w:p>
       <w:pPr>
-        <w:pStyle w:val="CommentText"/>
+        <w:overflowPunct w:val="false"/>
+        <w:spacing w:before="0" w:after="0" w:lineRule="auto" w:line="240"/>
+        <w:rPr/>
       </w:pPr>
       <w:r>
         <w:rPr>
-          <w:rStyle w:val="CommentReference"/>
+          <w:rFonts w:ascii="Liberation Serif" w:hAnsi="Liberation Serif" w:eastAsia="DejaVu Sans" w:cs="DejaVu Sans"/>
+          <w:sz w:val="24"/>
+          <w:szCs w:val="24"/>
+          <w:lang w:val="en-US" w:eastAsia="en-US" w:bidi="en-US"/>
         </w:rPr>
-        <w:annotationRef/>
-      </w:r>
-      <w:r>
-        <w:rPr/>
         <w:t>Parent</w:t>
-      </w:r>
-      <w:r>
-        <w:rPr>
-          <w:rStyle w:val="CommentReference"/>
-        </w:rPr>
-        <w:annotationRef/>
       </w:r>
     </w:p>
   </w:comment>
-  <w:comment w:initials="EK" w:author="Egor" w:date="2018-10-22T17:51:00Z" w:id="1">
+  <w:comment w:id="0" w:author="Egor" w:date="2018-10-22T17:51:00Z" w:initials="EK">
     <w:p>
       <w:pPr>
-        <w:pStyle w:val="CommentText"/>
+        <w:overflowPunct w:val="false"/>
+        <w:spacing w:before="0" w:after="0" w:lineRule="auto" w:line="240"/>
+        <w:rPr/>
       </w:pPr>
       <w:r>
         <w:rPr>
-          <w:rStyle w:val="CommentReference"/>
+          <w:rFonts w:ascii="Liberation Serif" w:hAnsi="Liberation Serif" w:eastAsia="DejaVu Sans" w:cs="DejaVu Sans"/>
+          <w:sz w:val="24"/>
+          <w:szCs w:val="24"/>
+          <w:lang w:val="en-US" w:eastAsia="en-US" w:bidi="en-US"/>
         </w:rPr>
-        <w:annotationRef/>
-      </w:r>
-      <w:r>
-        <w:rPr/>
         <w:t>Child</w:t>
-      </w:r>
-      <w:r>
-        <w:rPr>
-          <w:rStyle w:val="CommentReference"/>
-        </w:rPr>
-        <w:annotationRef/>
       </w:r>
     </w:p>
   </w:comment>
@@ -96,32 +95,16 @@
 
 <file path=word/commentsExtended.xml><?xml version="1.0" encoding="utf-8"?>
 <w15:commentsEx xmlns:mc="http://schemas.openxmlformats.org/markup-compatibility/2006" xmlns:w15="http://schemas.microsoft.com/office/word/2012/wordml" mc:Ignorable="w15">
-  <w15:commentEx w15:done="0" w15:paraId="2EBC03AD"/>
-  <w15:commentEx w15:done="0" w15:paraId="7DE5BE23" w15:paraIdParent="2EBC03AD"/>
+  <w15:commentEx w15:paraId="02000000" w15:paraIdParent="01000000"/>
 </w15:commentsEx>
 </file>
 
-<file path=word/commentsIds.xml><?xml version="1.0" encoding="utf-8"?>
-<w16cid:commentsIds xmlns:mc="http://schemas.openxmlformats.org/markup-compatibility/2006" xmlns:w16cid="http://schemas.microsoft.com/office/word/2016/wordml/cid" mc:Ignorable="w16cid">
-  <w16cid:commentId w16cid:paraId="2EBC03AD" w16cid:durableId="44D62E30"/>
-  <w16cid:commentId w16cid:paraId="7DE5BE23" w16cid:durableId="075F3957"/>
-</w16cid:commentsIds>
-</file>
-
-<file path=word/people.xml><?xml version="1.0" encoding="utf-8"?>
-<w15:people xmlns:mc="http://schemas.openxmlformats.org/markup-compatibility/2006" xmlns:w15="http://schemas.microsoft.com/office/word/2012/wordml" mc:Ignorable="w15">
-  <w15:person w15:author="Egor">
-    <w15:presenceInfo w15:providerId="None" w15:userId="Egor"/>
-  </w15:person>
-</w15:people>
-</file>
-
 <file path=word/styles.xml><?xml version="1.0" encoding="utf-8"?>
-<w:styles xmlns:mc="http://schemas.openxmlformats.org/markup-compatibility/2006" xmlns:r="http://schemas.openxmlformats.org/officeDocument/2006/relationships" xmlns:w="http://schemas.openxmlformats.org/wordprocessingml/2006/main" xmlns:w14="http://schemas.microsoft.com/office/word/2010/wordml" xmlns:w15="http://schemas.microsoft.com/office/word/2012/wordml" mc:Ignorable="w14 w15">
+<w:styles xmlns:w="http://schemas.openxmlformats.org/wordprocessingml/2006/main" xmlns:w14="http://schemas.microsoft.com/office/word/2010/wordml" xmlns:mc="http://schemas.openxmlformats.org/markup-compatibility/2006" mc:Ignorable="w14">
   <w:docDefaults>
     <w:rPrDefault>
       <w:rPr>
-        <w:rFonts w:asciiTheme="minorHAnsi" w:hAnsiTheme="minorHAnsi" w:eastAsiaTheme="minorHAnsi" w:cstheme="minorBidi"/>
+        <w:rFonts w:ascii="Calibri" w:hAnsi="Calibri" w:eastAsia="Calibri" w:cs="" w:asciiTheme="minorHAnsi" w:cstheme="minorBidi" w:eastAsiaTheme="minorHAnsi" w:hAnsiTheme="minorHAnsi"/>
         <w:sz w:val="22"/>
         <w:szCs w:val="22"/>
         <w:lang w:val="en-CA" w:eastAsia="en-US" w:bidi="ar-SA"/>
@@ -129,7 +112,7 @@
     </w:rPrDefault>
     <w:pPrDefault>
       <w:pPr>
-        <w:spacing w:after="160" w:line="259" w:lineRule="auto"/>
+        <w:suppressAutoHyphens w:val="true"/>
       </w:pPr>
     </w:pPrDefault>
   </w:docDefaults>
@@ -509,20 +492,206 @@
   <w:style w:type="paragraph" w:styleId="Normal" w:default="1">
     <w:name w:val="Normal"/>
     <w:qFormat/>
+    <w:pPr>
+      <w:widowControl/>
+      <w:bidi w:val="0"/>
+      <w:spacing w:lineRule="auto" w:line="259" w:before="0" w:after="160"/>
+      <w:jc w:val="start"/>
+    </w:pPr>
+    <w:rPr>
+      <w:rFonts w:ascii="Calibri" w:hAnsi="Calibri" w:eastAsia="Calibri" w:cs="" w:asciiTheme="minorHAnsi" w:cstheme="minorBidi" w:eastAsiaTheme="minorHAnsi" w:hAnsiTheme="minorHAnsi"/>
+      <w:color w:val="auto"/>
+      <w:kern w:val="0"/>
+      <w:sz w:val="22"/>
+      <w:szCs w:val="22"/>
+      <w:lang w:val="en-CA" w:eastAsia="en-US" w:bidi="ar-SA"/>
+    </w:rPr>
   </w:style>
   <w:style w:type="character" w:styleId="DefaultParagraphFont" w:default="1">
     <w:name w:val="Default Paragraph Font"/>
     <w:uiPriority w:val="1"/>
     <w:semiHidden/>
     <w:unhideWhenUsed/>
-  </w:style>
-  <w:style w:type="table" w:styleId="TableNormal" w:default="1">
+    <w:qFormat/>
+    <w:rPr/>
+  </w:style>
+  <w:style w:type="character" w:styleId="Annotationreference">
+    <w:name w:val="annotation reference"/>
+    <w:basedOn w:val="DefaultParagraphFont"/>
+    <w:uiPriority w:val="99"/>
+    <w:semiHidden/>
+    <w:unhideWhenUsed/>
+    <w:qFormat/>
+    <w:rsid w:val="00923e9b"/>
+    <w:rPr>
+      <w:sz w:val="16"/>
+      <w:szCs w:val="16"/>
+    </w:rPr>
+  </w:style>
+  <w:style w:type="character" w:styleId="CommentTextChar" w:customStyle="1">
+    <w:name w:val="Comment Text Char"/>
+    <w:basedOn w:val="DefaultParagraphFont"/>
+    <w:link w:val="Annotationtext"/>
+    <w:uiPriority w:val="99"/>
+    <w:semiHidden/>
+    <w:qFormat/>
+    <w:rsid w:val="00923e9b"/>
+    <w:rPr>
+      <w:sz w:val="20"/>
+      <w:szCs w:val="20"/>
+    </w:rPr>
+  </w:style>
+  <w:style w:type="character" w:styleId="CommentSubjectChar" w:customStyle="1">
+    <w:name w:val="Comment Subject Char"/>
+    <w:basedOn w:val="CommentTextChar"/>
+    <w:link w:val="Annotationsubject"/>
+    <w:uiPriority w:val="99"/>
+    <w:semiHidden/>
+    <w:qFormat/>
+    <w:rsid w:val="00923e9b"/>
+    <w:rPr>
+      <w:b/>
+      <w:bCs/>
+      <w:sz w:val="20"/>
+      <w:szCs w:val="20"/>
+    </w:rPr>
+  </w:style>
+  <w:style w:type="character" w:styleId="BalloonTextChar" w:customStyle="1">
+    <w:name w:val="Balloon Text Char"/>
+    <w:basedOn w:val="DefaultParagraphFont"/>
+    <w:link w:val="BalloonText"/>
+    <w:uiPriority w:val="99"/>
+    <w:semiHidden/>
+    <w:qFormat/>
+    <w:rsid w:val="00923e9b"/>
+    <w:rPr>
+      <w:rFonts w:ascii="Segoe UI" w:hAnsi="Segoe UI" w:cs="Segoe UI"/>
+      <w:sz w:val="18"/>
+      <w:szCs w:val="18"/>
+    </w:rPr>
+  </w:style>
+  <w:style w:type="paragraph" w:styleId="Heading">
+    <w:name w:val="Heading"/>
+    <w:basedOn w:val="Normal"/>
+    <w:next w:val="BodyText"/>
+    <w:qFormat/>
+    <w:pPr>
+      <w:keepNext w:val="true"/>
+      <w:spacing w:before="240" w:after="120"/>
+    </w:pPr>
+    <w:rPr>
+      <w:rFonts w:ascii="Liberation Sans" w:hAnsi="Liberation Sans" w:eastAsia="HAN NOM A" w:cs="FreeSans"/>
+      <w:sz w:val="28"/>
+      <w:szCs w:val="28"/>
+    </w:rPr>
+  </w:style>
+  <w:style w:type="paragraph" w:styleId="BodyText">
+    <w:name w:val="Body Text"/>
+    <w:basedOn w:val="Normal"/>
+    <w:pPr>
+      <w:spacing w:lineRule="auto" w:line="276" w:before="0" w:after="140"/>
+    </w:pPr>
+    <w:rPr/>
+  </w:style>
+  <w:style w:type="paragraph" w:styleId="List">
+    <w:name w:val="List"/>
+    <w:basedOn w:val="BodyText"/>
+    <w:pPr/>
+    <w:rPr>
+      <w:rFonts w:cs="FreeSans"/>
+    </w:rPr>
+  </w:style>
+  <w:style w:type="paragraph" w:styleId="Caption">
+    <w:name w:val="Caption"/>
+    <w:basedOn w:val="Normal"/>
+    <w:qFormat/>
+    <w:pPr>
+      <w:suppressLineNumbers/>
+      <w:spacing w:before="120" w:after="120"/>
+    </w:pPr>
+    <w:rPr>
+      <w:rFonts w:cs="FreeSans"/>
+      <w:i/>
+      <w:iCs/>
+      <w:sz w:val="24"/>
+      <w:szCs w:val="24"/>
+    </w:rPr>
+  </w:style>
+  <w:style w:type="paragraph" w:styleId="Index">
+    <w:name w:val="Index"/>
+    <w:basedOn w:val="Normal"/>
+    <w:qFormat/>
+    <w:pPr>
+      <w:suppressLineNumbers/>
+    </w:pPr>
+    <w:rPr>
+      <w:rFonts w:cs="FreeSans"/>
+    </w:rPr>
+  </w:style>
+  <w:style w:type="paragraph" w:styleId="Annotationtext">
+    <w:name w:val="annotation text"/>
+    <w:basedOn w:val="Normal"/>
+    <w:link w:val="CommentTextChar"/>
+    <w:uiPriority w:val="99"/>
+    <w:semiHidden/>
+    <w:unhideWhenUsed/>
+    <w:qFormat/>
+    <w:rsid w:val="00923e9b"/>
+    <w:pPr>
+      <w:spacing w:lineRule="auto" w:line="240"/>
+    </w:pPr>
+    <w:rPr>
+      <w:sz w:val="20"/>
+      <w:szCs w:val="20"/>
+    </w:rPr>
+  </w:style>
+  <w:style w:type="paragraph" w:styleId="Annotationsubject">
+    <w:name w:val="annotation subject"/>
+    <w:basedOn w:val="Annotationtext"/>
+    <w:next w:val="Annotationtext"/>
+    <w:link w:val="CommentSubjectChar"/>
+    <w:uiPriority w:val="99"/>
+    <w:semiHidden/>
+    <w:unhideWhenUsed/>
+    <w:qFormat/>
+    <w:rsid w:val="00923e9b"/>
+    <w:pPr/>
+    <w:rPr>
+      <w:b/>
+      <w:bCs/>
+    </w:rPr>
+  </w:style>
+  <w:style w:type="paragraph" w:styleId="BalloonText">
+    <w:name w:val="Balloon Text"/>
+    <w:basedOn w:val="Normal"/>
+    <w:link w:val="BalloonTextChar"/>
+    <w:uiPriority w:val="99"/>
+    <w:semiHidden/>
+    <w:unhideWhenUsed/>
+    <w:qFormat/>
+    <w:rsid w:val="00923e9b"/>
+    <w:pPr>
+      <w:spacing w:lineRule="auto" w:line="240" w:before="0" w:after="0"/>
+    </w:pPr>
+    <w:rPr>
+      <w:rFonts w:ascii="Segoe UI" w:hAnsi="Segoe UI" w:cs="Segoe UI"/>
+      <w:sz w:val="18"/>
+      <w:szCs w:val="18"/>
+    </w:rPr>
+  </w:style>
+  <w:style w:type="numbering" w:styleId="NoList" w:default="1">
+    <w:name w:val="No List"/>
+    <w:uiPriority w:val="99"/>
+    <w:semiHidden/>
+    <w:unhideWhenUsed/>
+    <w:qFormat/>
+  </w:style>
+  <w:style w:type="table" w:default="1" w:styleId="TableNormal">
     <w:name w:val="Normal Table"/>
     <w:uiPriority w:val="99"/>
     <w:semiHidden/>
     <w:unhideWhenUsed/>
     <w:tblPr>
-      <w:tblInd w:w="0" w:type="dxa"/>
       <w:tblCellMar>
         <w:top w:w="0" w:type="dxa"/>
         <w:left w:w="108" w:type="dxa"/>
@@ -530,110 +699,6 @@
         <w:right w:w="108" w:type="dxa"/>
       </w:tblCellMar>
     </w:tblPr>
-  </w:style>
-  <w:style w:type="numbering" w:styleId="NoList" w:default="1">
-    <w:name w:val="No List"/>
-    <w:uiPriority w:val="99"/>
-    <w:semiHidden/>
-    <w:unhideWhenUsed/>
-  </w:style>
-  <w:style w:type="character" w:styleId="CommentReference">
-    <w:name w:val="annotation reference"/>
-    <w:basedOn w:val="DefaultParagraphFont"/>
-    <w:uiPriority w:val="99"/>
-    <w:semiHidden/>
-    <w:unhideWhenUsed/>
-    <w:rsid w:val="00923E9B"/>
-    <w:rPr>
-      <w:sz w:val="16"/>
-      <w:szCs w:val="16"/>
-    </w:rPr>
-  </w:style>
-  <w:style w:type="paragraph" w:styleId="CommentText">
-    <w:name w:val="annotation text"/>
-    <w:basedOn w:val="Normal"/>
-    <w:link w:val="CommentTextChar"/>
-    <w:uiPriority w:val="99"/>
-    <w:semiHidden/>
-    <w:unhideWhenUsed/>
-    <w:rsid w:val="00923E9B"/>
-    <w:pPr>
-      <w:spacing w:line="240" w:lineRule="auto"/>
-    </w:pPr>
-    <w:rPr>
-      <w:sz w:val="20"/>
-      <w:szCs w:val="20"/>
-    </w:rPr>
-  </w:style>
-  <w:style w:type="character" w:styleId="CommentTextChar" w:customStyle="1">
-    <w:name w:val="Comment Text Char"/>
-    <w:basedOn w:val="DefaultParagraphFont"/>
-    <w:link w:val="CommentText"/>
-    <w:uiPriority w:val="99"/>
-    <w:semiHidden/>
-    <w:rsid w:val="00923E9B"/>
-    <w:rPr>
-      <w:sz w:val="20"/>
-      <w:szCs w:val="20"/>
-    </w:rPr>
-  </w:style>
-  <w:style w:type="paragraph" w:styleId="CommentSubject">
-    <w:name w:val="annotation subject"/>
-    <w:basedOn w:val="CommentText"/>
-    <w:next w:val="CommentText"/>
-    <w:link w:val="CommentSubjectChar"/>
-    <w:uiPriority w:val="99"/>
-    <w:semiHidden/>
-    <w:unhideWhenUsed/>
-    <w:rsid w:val="00923E9B"/>
-    <w:rPr>
-      <w:b/>
-      <w:bCs/>
-    </w:rPr>
-  </w:style>
-  <w:style w:type="character" w:styleId="CommentSubjectChar" w:customStyle="1">
-    <w:name w:val="Comment Subject Char"/>
-    <w:basedOn w:val="CommentTextChar"/>
-    <w:link w:val="CommentSubject"/>
-    <w:uiPriority w:val="99"/>
-    <w:semiHidden/>
-    <w:rsid w:val="00923E9B"/>
-    <w:rPr>
-      <w:b/>
-      <w:bCs/>
-      <w:sz w:val="20"/>
-      <w:szCs w:val="20"/>
-    </w:rPr>
-  </w:style>
-  <w:style w:type="paragraph" w:styleId="BalloonText">
-    <w:name w:val="Balloon Text"/>
-    <w:basedOn w:val="Normal"/>
-    <w:link w:val="BalloonTextChar"/>
-    <w:uiPriority w:val="99"/>
-    <w:semiHidden/>
-    <w:unhideWhenUsed/>
-    <w:rsid w:val="00923E9B"/>
-    <w:pPr>
-      <w:spacing w:after="0" w:line="240" w:lineRule="auto"/>
-    </w:pPr>
-    <w:rPr>
-      <w:rFonts w:ascii="Segoe UI" w:hAnsi="Segoe UI" w:cs="Segoe UI"/>
-      <w:sz w:val="18"/>
-      <w:szCs w:val="18"/>
-    </w:rPr>
-  </w:style>
-  <w:style w:type="character" w:styleId="BalloonTextChar" w:customStyle="1">
-    <w:name w:val="Balloon Text Char"/>
-    <w:basedOn w:val="DefaultParagraphFont"/>
-    <w:link w:val="BalloonText"/>
-    <w:uiPriority w:val="99"/>
-    <w:semiHidden/>
-    <w:rsid w:val="00923E9B"/>
-    <w:rPr>
-      <w:rFonts w:ascii="Segoe UI" w:hAnsi="Segoe UI" w:cs="Segoe UI"/>
-      <w:sz w:val="18"/>
-      <w:szCs w:val="18"/>
-    </w:rPr>
   </w:style>
 </w:styles>
 </file>

</xml_diff>